<commit_message>
tested knit and fixed small chunk-naming error
</commit_message>
<xml_diff>
--- a/scripts/R/plots_recognition.docx
+++ b/scripts/R/plots_recognition.docx
@@ -4331,263 +4331,6 @@
           <w:rStyle w:val="NormalTok"/>
         </w:rPr>
         <w:t xml:space="preserve"> study)</w:t>
-      </w:r>
-    </w:p>
-    <w:p>
-      <w:pPr>
-        <w:pStyle w:val="SourceCode"/>
-      </w:pPr>
-      <w:r>
-        <w:rPr>
-          <w:rStyle w:val="VerbatimChar"/>
-        </w:rPr>
-        <w:t xml:space="preserve">## Warning: Using `size` aesthetic for lines was deprecated in ggplot2 3.4.0.</w:t>
-      </w:r>
-      <w:r>
-        <w:br/>
-      </w:r>
-      <w:r>
-        <w:rPr>
-          <w:rStyle w:val="VerbatimChar"/>
-        </w:rPr>
-        <w:t xml:space="preserve">## ℹ Please use `linewidth` instead.</w:t>
-      </w:r>
-      <w:r>
-        <w:br/>
-      </w:r>
-      <w:r>
-        <w:rPr>
-          <w:rStyle w:val="VerbatimChar"/>
-        </w:rPr>
-        <w:t xml:space="preserve">## This warning is displayed once every 8 hours.</w:t>
-      </w:r>
-      <w:r>
-        <w:br/>
-      </w:r>
-      <w:r>
-        <w:rPr>
-          <w:rStyle w:val="VerbatimChar"/>
-        </w:rPr>
-        <w:t xml:space="preserve">## Call `lifecycle::last_lifecycle_warnings()` to see where this warning was</w:t>
-      </w:r>
-      <w:r>
-        <w:br/>
-      </w:r>
-      <w:r>
-        <w:rPr>
-          <w:rStyle w:val="VerbatimChar"/>
-        </w:rPr>
-        <w:t xml:space="preserve">## generated.</w:t>
-      </w:r>
-    </w:p>
-    <w:p>
-      <w:pPr>
-        <w:pStyle w:val="SourceCode"/>
-      </w:pPr>
-      <w:r>
-        <w:rPr>
-          <w:rStyle w:val="VerbatimChar"/>
-        </w:rPr>
-        <w:t xml:space="preserve">## Warning: Using the `size` aesthetic with geom_polygon was deprecated in ggplot2 3.4.0.</w:t>
-      </w:r>
-      <w:r>
-        <w:br/>
-      </w:r>
-      <w:r>
-        <w:rPr>
-          <w:rStyle w:val="VerbatimChar"/>
-        </w:rPr>
-        <w:t xml:space="preserve">## ℹ Please use the `linewidth` aesthetic instead.</w:t>
-      </w:r>
-      <w:r>
-        <w:br/>
-      </w:r>
-      <w:r>
-        <w:rPr>
-          <w:rStyle w:val="VerbatimChar"/>
-        </w:rPr>
-        <w:t xml:space="preserve">## This warning is displayed once every 8 hours.</w:t>
-      </w:r>
-      <w:r>
-        <w:br/>
-      </w:r>
-      <w:r>
-        <w:rPr>
-          <w:rStyle w:val="VerbatimChar"/>
-        </w:rPr>
-        <w:t xml:space="preserve">## Call `lifecycle::last_lifecycle_warnings()` to see where this warning was</w:t>
-      </w:r>
-      <w:r>
-        <w:br/>
-      </w:r>
-      <w:r>
-        <w:rPr>
-          <w:rStyle w:val="VerbatimChar"/>
-        </w:rPr>
-        <w:t xml:space="preserve">## generated.</w:t>
-      </w:r>
-    </w:p>
-    <w:p>
-      <w:pPr>
-        <w:pStyle w:val="SourceCode"/>
-      </w:pPr>
-      <w:r>
-        <w:rPr>
-          <w:rStyle w:val="VerbatimChar"/>
-        </w:rPr>
-        <w:t xml:space="preserve">## Warning in grid.Call(C_stringMetric, as.graphicsAnnot(x$label)): font family</w:t>
-      </w:r>
-      <w:r>
-        <w:br/>
-      </w:r>
-      <w:r>
-        <w:rPr>
-          <w:rStyle w:val="VerbatimChar"/>
-        </w:rPr>
-        <w:t xml:space="preserve">## not found in Windows font database</w:t>
-      </w:r>
-      <w:r>
-        <w:br/>
-      </w:r>
-      <w:r>
-        <w:br/>
-      </w:r>
-      <w:r>
-        <w:rPr>
-          <w:rStyle w:val="VerbatimChar"/>
-        </w:rPr>
-        <w:t xml:space="preserve">## Warning in grid.Call(C_stringMetric, as.graphicsAnnot(x$label)): font family</w:t>
-      </w:r>
-      <w:r>
-        <w:br/>
-      </w:r>
-      <w:r>
-        <w:rPr>
-          <w:rStyle w:val="VerbatimChar"/>
-        </w:rPr>
-        <w:t xml:space="preserve">## not found in Windows font database</w:t>
-      </w:r>
-      <w:r>
-        <w:br/>
-      </w:r>
-      <w:r>
-        <w:br/>
-      </w:r>
-      <w:r>
-        <w:rPr>
-          <w:rStyle w:val="VerbatimChar"/>
-        </w:rPr>
-        <w:t xml:space="preserve">## Warning in grid.Call(C_stringMetric, as.graphicsAnnot(x$label)): font family</w:t>
-      </w:r>
-      <w:r>
-        <w:br/>
-      </w:r>
-      <w:r>
-        <w:rPr>
-          <w:rStyle w:val="VerbatimChar"/>
-        </w:rPr>
-        <w:t xml:space="preserve">## not found in Windows font database</w:t>
-      </w:r>
-    </w:p>
-    <w:p>
-      <w:pPr>
-        <w:pStyle w:val="SourceCode"/>
-      </w:pPr>
-      <w:r>
-        <w:rPr>
-          <w:rStyle w:val="VerbatimChar"/>
-        </w:rPr>
-        <w:t xml:space="preserve">## Warning in grid.Call(C_textBounds, as.graphicsAnnot(x$label), x$x, x$y, : font</w:t>
-      </w:r>
-      <w:r>
-        <w:br/>
-      </w:r>
-      <w:r>
-        <w:rPr>
-          <w:rStyle w:val="VerbatimChar"/>
-        </w:rPr>
-        <w:t xml:space="preserve">## family not found in Windows font database</w:t>
-      </w:r>
-      <w:r>
-        <w:br/>
-      </w:r>
-      <w:r>
-        <w:br/>
-      </w:r>
-      <w:r>
-        <w:rPr>
-          <w:rStyle w:val="VerbatimChar"/>
-        </w:rPr>
-        <w:t xml:space="preserve">## Warning in grid.Call(C_textBounds, as.graphicsAnnot(x$label), x$x, x$y, : font</w:t>
-      </w:r>
-      <w:r>
-        <w:br/>
-      </w:r>
-      <w:r>
-        <w:rPr>
-          <w:rStyle w:val="VerbatimChar"/>
-        </w:rPr>
-        <w:t xml:space="preserve">## family not found in Windows font database</w:t>
-      </w:r>
-    </w:p>
-    <w:p>
-      <w:pPr>
-        <w:pStyle w:val="SourceCode"/>
-      </w:pPr>
-      <w:r>
-        <w:rPr>
-          <w:rStyle w:val="VerbatimChar"/>
-        </w:rPr>
-        <w:t xml:space="preserve">## Warning in grid.Call.graphics(C_text, as.graphicsAnnot(x$label), x$x, x$y, :</w:t>
-      </w:r>
-      <w:r>
-        <w:br/>
-      </w:r>
-      <w:r>
-        <w:rPr>
-          <w:rStyle w:val="VerbatimChar"/>
-        </w:rPr>
-        <w:t xml:space="preserve">## font family not found in Windows font database</w:t>
-      </w:r>
-    </w:p>
-    <w:p>
-      <w:pPr>
-        <w:pStyle w:val="SourceCode"/>
-      </w:pPr>
-      <w:r>
-        <w:rPr>
-          <w:rStyle w:val="VerbatimChar"/>
-        </w:rPr>
-        <w:t xml:space="preserve">## Warning in grid.Call(C_textBounds, as.graphicsAnnot(x$label), x$x, x$y, : font</w:t>
-      </w:r>
-      <w:r>
-        <w:br/>
-      </w:r>
-      <w:r>
-        <w:rPr>
-          <w:rStyle w:val="VerbatimChar"/>
-        </w:rPr>
-        <w:t xml:space="preserve">## family not found in Windows font database</w:t>
-      </w:r>
-    </w:p>
-    <w:p>
-      <w:pPr>
-        <w:pStyle w:val="SourceCode"/>
-      </w:pPr>
-      <w:r>
-        <w:rPr>
-          <w:rStyle w:val="VerbatimChar"/>
-        </w:rPr>
-        <w:t xml:space="preserve">## Warning in grid.Call.graphics(C_text, as.graphicsAnnot(x$label), x$x, x$y, :</w:t>
-      </w:r>
-      <w:r>
-        <w:br/>
-      </w:r>
-      <w:r>
-        <w:rPr>
-          <w:rStyle w:val="VerbatimChar"/>
-        </w:rPr>
-        <w:t xml:space="preserve">## font family not found in Windows font database</w:t>
       </w:r>
     </w:p>
     <w:p>
@@ -4604,7 +4347,7 @@
               <a:graphicData uri="http://schemas.openxmlformats.org/drawingml/2006/picture">
                 <pic:pic>
                   <pic:nvPicPr>
-                    <pic:cNvPr descr="plots_recognition_files/figure-docx/unnamed-chunk-7-1.png" id="26" name="Picture"/>
+                    <pic:cNvPr descr="plots_recognition_files/figure-docx/rainy-clouds-1.png" id="26" name="Picture"/>
                     <pic:cNvPicPr>
                       <a:picLocks noChangeArrowheads="1" noChangeAspect="1"/>
                     </pic:cNvPicPr>
@@ -6079,149 +5822,6 @@
     </w:p>
     <w:p>
       <w:pPr>
-        <w:pStyle w:val="SourceCode"/>
-      </w:pPr>
-      <w:r>
-        <w:rPr>
-          <w:rStyle w:val="VerbatimChar"/>
-        </w:rPr>
-        <w:t xml:space="preserve">## Warning in grid.Call(C_textBounds, as.graphicsAnnot(x$label), x$x, x$y, : font</w:t>
-      </w:r>
-      <w:r>
-        <w:br/>
-      </w:r>
-      <w:r>
-        <w:rPr>
-          <w:rStyle w:val="VerbatimChar"/>
-        </w:rPr>
-        <w:t xml:space="preserve">## family not found in Windows font database</w:t>
-      </w:r>
-      <w:r>
-        <w:br/>
-      </w:r>
-      <w:r>
-        <w:br/>
-      </w:r>
-      <w:r>
-        <w:rPr>
-          <w:rStyle w:val="VerbatimChar"/>
-        </w:rPr>
-        <w:t xml:space="preserve">## Warning in grid.Call(C_textBounds, as.graphicsAnnot(x$label), x$x, x$y, : font</w:t>
-      </w:r>
-      <w:r>
-        <w:br/>
-      </w:r>
-      <w:r>
-        <w:rPr>
-          <w:rStyle w:val="VerbatimChar"/>
-        </w:rPr>
-        <w:t xml:space="preserve">## family not found in Windows font database</w:t>
-      </w:r>
-      <w:r>
-        <w:br/>
-      </w:r>
-      <w:r>
-        <w:br/>
-      </w:r>
-      <w:r>
-        <w:rPr>
-          <w:rStyle w:val="VerbatimChar"/>
-        </w:rPr>
-        <w:t xml:space="preserve">## Warning in grid.Call(C_textBounds, as.graphicsAnnot(x$label), x$x, x$y, : font</w:t>
-      </w:r>
-      <w:r>
-        <w:br/>
-      </w:r>
-      <w:r>
-        <w:rPr>
-          <w:rStyle w:val="VerbatimChar"/>
-        </w:rPr>
-        <w:t xml:space="preserve">## family not found in Windows font database</w:t>
-      </w:r>
-      <w:r>
-        <w:br/>
-      </w:r>
-      <w:r>
-        <w:br/>
-      </w:r>
-      <w:r>
-        <w:rPr>
-          <w:rStyle w:val="VerbatimChar"/>
-        </w:rPr>
-        <w:t xml:space="preserve">## Warning in grid.Call(C_textBounds, as.graphicsAnnot(x$label), x$x, x$y, : font</w:t>
-      </w:r>
-      <w:r>
-        <w:br/>
-      </w:r>
-      <w:r>
-        <w:rPr>
-          <w:rStyle w:val="VerbatimChar"/>
-        </w:rPr>
-        <w:t xml:space="preserve">## family not found in Windows font database</w:t>
-      </w:r>
-    </w:p>
-    <w:p>
-      <w:pPr>
-        <w:pStyle w:val="SourceCode"/>
-      </w:pPr>
-      <w:r>
-        <w:rPr>
-          <w:rStyle w:val="VerbatimChar"/>
-        </w:rPr>
-        <w:t xml:space="preserve">## Warning in grid.Call.graphics(C_text, as.graphicsAnnot(x$label), x$x, x$y, :</w:t>
-      </w:r>
-      <w:r>
-        <w:br/>
-      </w:r>
-      <w:r>
-        <w:rPr>
-          <w:rStyle w:val="VerbatimChar"/>
-        </w:rPr>
-        <w:t xml:space="preserve">## font family not found in Windows font database</w:t>
-      </w:r>
-    </w:p>
-    <w:p>
-      <w:pPr>
-        <w:pStyle w:val="SourceCode"/>
-      </w:pPr>
-      <w:r>
-        <w:rPr>
-          <w:rStyle w:val="VerbatimChar"/>
-        </w:rPr>
-        <w:t xml:space="preserve">## Warning in grid.Call(C_textBounds, as.graphicsAnnot(x$label), x$x, x$y, : font</w:t>
-      </w:r>
-      <w:r>
-        <w:br/>
-      </w:r>
-      <w:r>
-        <w:rPr>
-          <w:rStyle w:val="VerbatimChar"/>
-        </w:rPr>
-        <w:t xml:space="preserve">## family not found in Windows font database</w:t>
-      </w:r>
-    </w:p>
-    <w:p>
-      <w:pPr>
-        <w:pStyle w:val="SourceCode"/>
-      </w:pPr>
-      <w:r>
-        <w:rPr>
-          <w:rStyle w:val="VerbatimChar"/>
-        </w:rPr>
-        <w:t xml:space="preserve">## Warning in grid.Call.graphics(C_text, as.graphicsAnnot(x$label), x$x, x$y, :</w:t>
-      </w:r>
-      <w:r>
-        <w:br/>
-      </w:r>
-      <w:r>
-        <w:rPr>
-          <w:rStyle w:val="VerbatimChar"/>
-        </w:rPr>
-        <w:t xml:space="preserve">## font family not found in Windows font database</w:t>
-      </w:r>
-    </w:p>
-    <w:p>
-      <w:pPr>
         <w:pStyle w:val="FirstParagraph"/>
       </w:pPr>
       <w:r>
@@ -6234,7 +5834,7 @@
               <a:graphicData uri="http://schemas.openxmlformats.org/drawingml/2006/picture">
                 <pic:pic>
                   <pic:nvPicPr>
-                    <pic:cNvPr descr="plots_recognition_files/figure-docx/unnamed-chunk-8-1.png" id="30" name="Picture"/>
+                    <pic:cNvPr descr="plots_recognition_files/figure-docx/spaghetti-box-plot-1.png" id="30" name="Picture"/>
                     <pic:cNvPicPr>
                       <a:picLocks noChangeArrowheads="1" noChangeAspect="1"/>
                     </pic:cNvPicPr>
@@ -7844,191 +7444,6 @@
     </w:p>
     <w:p>
       <w:pPr>
-        <w:pStyle w:val="SourceCode"/>
-      </w:pPr>
-      <w:r>
-        <w:rPr>
-          <w:rStyle w:val="VerbatimChar"/>
-        </w:rPr>
-        <w:t xml:space="preserve">## Warning in grid.Call(C_textBounds, as.graphicsAnnot(x$label), x$x, x$y, : font</w:t>
-      </w:r>
-      <w:r>
-        <w:br/>
-      </w:r>
-      <w:r>
-        <w:rPr>
-          <w:rStyle w:val="VerbatimChar"/>
-        </w:rPr>
-        <w:t xml:space="preserve">## family not found in Windows font database</w:t>
-      </w:r>
-      <w:r>
-        <w:br/>
-      </w:r>
-      <w:r>
-        <w:br/>
-      </w:r>
-      <w:r>
-        <w:rPr>
-          <w:rStyle w:val="VerbatimChar"/>
-        </w:rPr>
-        <w:t xml:space="preserve">## Warning in grid.Call(C_textBounds, as.graphicsAnnot(x$label), x$x, x$y, : font</w:t>
-      </w:r>
-      <w:r>
-        <w:br/>
-      </w:r>
-      <w:r>
-        <w:rPr>
-          <w:rStyle w:val="VerbatimChar"/>
-        </w:rPr>
-        <w:t xml:space="preserve">## family not found in Windows font database</w:t>
-      </w:r>
-      <w:r>
-        <w:br/>
-      </w:r>
-      <w:r>
-        <w:br/>
-      </w:r>
-      <w:r>
-        <w:rPr>
-          <w:rStyle w:val="VerbatimChar"/>
-        </w:rPr>
-        <w:t xml:space="preserve">## Warning in grid.Call(C_textBounds, as.graphicsAnnot(x$label), x$x, x$y, : font</w:t>
-      </w:r>
-      <w:r>
-        <w:br/>
-      </w:r>
-      <w:r>
-        <w:rPr>
-          <w:rStyle w:val="VerbatimChar"/>
-        </w:rPr>
-        <w:t xml:space="preserve">## family not found in Windows font database</w:t>
-      </w:r>
-      <w:r>
-        <w:br/>
-      </w:r>
-      <w:r>
-        <w:br/>
-      </w:r>
-      <w:r>
-        <w:rPr>
-          <w:rStyle w:val="VerbatimChar"/>
-        </w:rPr>
-        <w:t xml:space="preserve">## Warning in grid.Call(C_textBounds, as.graphicsAnnot(x$label), x$x, x$y, : font</w:t>
-      </w:r>
-      <w:r>
-        <w:br/>
-      </w:r>
-      <w:r>
-        <w:rPr>
-          <w:rStyle w:val="VerbatimChar"/>
-        </w:rPr>
-        <w:t xml:space="preserve">## family not found in Windows font database</w:t>
-      </w:r>
-      <w:r>
-        <w:br/>
-      </w:r>
-      <w:r>
-        <w:br/>
-      </w:r>
-      <w:r>
-        <w:rPr>
-          <w:rStyle w:val="VerbatimChar"/>
-        </w:rPr>
-        <w:t xml:space="preserve">## Warning in grid.Call(C_textBounds, as.graphicsAnnot(x$label), x$x, x$y, : font</w:t>
-      </w:r>
-      <w:r>
-        <w:br/>
-      </w:r>
-      <w:r>
-        <w:rPr>
-          <w:rStyle w:val="VerbatimChar"/>
-        </w:rPr>
-        <w:t xml:space="preserve">## family not found in Windows font database</w:t>
-      </w:r>
-      <w:r>
-        <w:br/>
-      </w:r>
-      <w:r>
-        <w:br/>
-      </w:r>
-      <w:r>
-        <w:rPr>
-          <w:rStyle w:val="VerbatimChar"/>
-        </w:rPr>
-        <w:t xml:space="preserve">## Warning in grid.Call(C_textBounds, as.graphicsAnnot(x$label), x$x, x$y, : font</w:t>
-      </w:r>
-      <w:r>
-        <w:br/>
-      </w:r>
-      <w:r>
-        <w:rPr>
-          <w:rStyle w:val="VerbatimChar"/>
-        </w:rPr>
-        <w:t xml:space="preserve">## family not found in Windows font database</w:t>
-      </w:r>
-    </w:p>
-    <w:p>
-      <w:pPr>
-        <w:pStyle w:val="SourceCode"/>
-      </w:pPr>
-      <w:r>
-        <w:rPr>
-          <w:rStyle w:val="VerbatimChar"/>
-        </w:rPr>
-        <w:t xml:space="preserve">## Warning in grid.Call.graphics(C_text, as.graphicsAnnot(x$label), x$x, x$y, :</w:t>
-      </w:r>
-      <w:r>
-        <w:br/>
-      </w:r>
-      <w:r>
-        <w:rPr>
-          <w:rStyle w:val="VerbatimChar"/>
-        </w:rPr>
-        <w:t xml:space="preserve">## font family not found in Windows font database</w:t>
-      </w:r>
-    </w:p>
-    <w:p>
-      <w:pPr>
-        <w:pStyle w:val="SourceCode"/>
-      </w:pPr>
-      <w:r>
-        <w:rPr>
-          <w:rStyle w:val="VerbatimChar"/>
-        </w:rPr>
-        <w:t xml:space="preserve">## Warning in grid.Call(C_textBounds, as.graphicsAnnot(x$label), x$x, x$y, : font</w:t>
-      </w:r>
-      <w:r>
-        <w:br/>
-      </w:r>
-      <w:r>
-        <w:rPr>
-          <w:rStyle w:val="VerbatimChar"/>
-        </w:rPr>
-        <w:t xml:space="preserve">## family not found in Windows font database</w:t>
-      </w:r>
-    </w:p>
-    <w:p>
-      <w:pPr>
-        <w:pStyle w:val="SourceCode"/>
-      </w:pPr>
-      <w:r>
-        <w:rPr>
-          <w:rStyle w:val="VerbatimChar"/>
-        </w:rPr>
-        <w:t xml:space="preserve">## Warning in grid.Call.graphics(C_text, as.graphicsAnnot(x$label), x$x, x$y, :</w:t>
-      </w:r>
-      <w:r>
-        <w:br/>
-      </w:r>
-      <w:r>
-        <w:rPr>
-          <w:rStyle w:val="VerbatimChar"/>
-        </w:rPr>
-        <w:t xml:space="preserve">## font family not found in Windows font database</w:t>
-      </w:r>
-    </w:p>
-    <w:p>
-      <w:pPr>
         <w:pStyle w:val="FirstParagraph"/>
       </w:pPr>
       <w:r>
@@ -8041,7 +7456,7 @@
               <a:graphicData uri="http://schemas.openxmlformats.org/drawingml/2006/picture">
                 <pic:pic>
                   <pic:nvPicPr>
-                    <pic:cNvPr descr="plots_recognition_files/figure-docx/unnamed-chunk-9-1.png" id="34" name="Picture"/>
+                    <pic:cNvPr descr="plots_recognition_files/figure-docx/violin-plot-1-1.png" id="34" name="Picture"/>
                     <pic:cNvPicPr>
                       <a:picLocks noChangeArrowheads="1" noChangeAspect="1"/>
                     </pic:cNvPicPr>
@@ -10273,359 +9688,6 @@
     </w:p>
     <w:p>
       <w:pPr>
-        <w:pStyle w:val="SourceCode"/>
-      </w:pPr>
-      <w:r>
-        <w:rPr>
-          <w:rStyle w:val="VerbatimChar"/>
-        </w:rPr>
-        <w:t xml:space="preserve">## Warning in grid.Call(C_textBounds, as.graphicsAnnot(x$label), x$x, x$y, : font</w:t>
-      </w:r>
-      <w:r>
-        <w:br/>
-      </w:r>
-      <w:r>
-        <w:rPr>
-          <w:rStyle w:val="VerbatimChar"/>
-        </w:rPr>
-        <w:t xml:space="preserve">## family not found in Windows font database</w:t>
-      </w:r>
-      <w:r>
-        <w:br/>
-      </w:r>
-      <w:r>
-        <w:br/>
-      </w:r>
-      <w:r>
-        <w:rPr>
-          <w:rStyle w:val="VerbatimChar"/>
-        </w:rPr>
-        <w:t xml:space="preserve">## Warning in grid.Call(C_textBounds, as.graphicsAnnot(x$label), x$x, x$y, : font</w:t>
-      </w:r>
-      <w:r>
-        <w:br/>
-      </w:r>
-      <w:r>
-        <w:rPr>
-          <w:rStyle w:val="VerbatimChar"/>
-        </w:rPr>
-        <w:t xml:space="preserve">## family not found in Windows font database</w:t>
-      </w:r>
-      <w:r>
-        <w:br/>
-      </w:r>
-      <w:r>
-        <w:br/>
-      </w:r>
-      <w:r>
-        <w:rPr>
-          <w:rStyle w:val="VerbatimChar"/>
-        </w:rPr>
-        <w:t xml:space="preserve">## Warning in grid.Call(C_textBounds, as.graphicsAnnot(x$label), x$x, x$y, : font</w:t>
-      </w:r>
-      <w:r>
-        <w:br/>
-      </w:r>
-      <w:r>
-        <w:rPr>
-          <w:rStyle w:val="VerbatimChar"/>
-        </w:rPr>
-        <w:t xml:space="preserve">## family not found in Windows font database</w:t>
-      </w:r>
-      <w:r>
-        <w:br/>
-      </w:r>
-      <w:r>
-        <w:br/>
-      </w:r>
-      <w:r>
-        <w:rPr>
-          <w:rStyle w:val="VerbatimChar"/>
-        </w:rPr>
-        <w:t xml:space="preserve">## Warning in grid.Call(C_textBounds, as.graphicsAnnot(x$label), x$x, x$y, : font</w:t>
-      </w:r>
-      <w:r>
-        <w:br/>
-      </w:r>
-      <w:r>
-        <w:rPr>
-          <w:rStyle w:val="VerbatimChar"/>
-        </w:rPr>
-        <w:t xml:space="preserve">## family not found in Windows font database</w:t>
-      </w:r>
-      <w:r>
-        <w:br/>
-      </w:r>
-      <w:r>
-        <w:br/>
-      </w:r>
-      <w:r>
-        <w:rPr>
-          <w:rStyle w:val="VerbatimChar"/>
-        </w:rPr>
-        <w:t xml:space="preserve">## Warning in grid.Call(C_textBounds, as.graphicsAnnot(x$label), x$x, x$y, : font</w:t>
-      </w:r>
-      <w:r>
-        <w:br/>
-      </w:r>
-      <w:r>
-        <w:rPr>
-          <w:rStyle w:val="VerbatimChar"/>
-        </w:rPr>
-        <w:t xml:space="preserve">## family not found in Windows font database</w:t>
-      </w:r>
-      <w:r>
-        <w:br/>
-      </w:r>
-      <w:r>
-        <w:br/>
-      </w:r>
-      <w:r>
-        <w:rPr>
-          <w:rStyle w:val="VerbatimChar"/>
-        </w:rPr>
-        <w:t xml:space="preserve">## Warning in grid.Call(C_textBounds, as.graphicsAnnot(x$label), x$x, x$y, : font</w:t>
-      </w:r>
-      <w:r>
-        <w:br/>
-      </w:r>
-      <w:r>
-        <w:rPr>
-          <w:rStyle w:val="VerbatimChar"/>
-        </w:rPr>
-        <w:t xml:space="preserve">## family not found in Windows font database</w:t>
-      </w:r>
-    </w:p>
-    <w:p>
-      <w:pPr>
-        <w:pStyle w:val="SourceCode"/>
-      </w:pPr>
-      <w:r>
-        <w:rPr>
-          <w:rStyle w:val="VerbatimChar"/>
-        </w:rPr>
-        <w:t xml:space="preserve">## Warning in grid.Call.graphics(C_text, as.graphicsAnnot(x$label), x$x, x$y, :</w:t>
-      </w:r>
-      <w:r>
-        <w:br/>
-      </w:r>
-      <w:r>
-        <w:rPr>
-          <w:rStyle w:val="VerbatimChar"/>
-        </w:rPr>
-        <w:t xml:space="preserve">## font family not found in Windows font database</w:t>
-      </w:r>
-      <w:r>
-        <w:br/>
-      </w:r>
-      <w:r>
-        <w:br/>
-      </w:r>
-      <w:r>
-        <w:rPr>
-          <w:rStyle w:val="VerbatimChar"/>
-        </w:rPr>
-        <w:t xml:space="preserve">## Warning in grid.Call.graphics(C_text, as.graphicsAnnot(x$label), x$x, x$y, :</w:t>
-      </w:r>
-      <w:r>
-        <w:br/>
-      </w:r>
-      <w:r>
-        <w:rPr>
-          <w:rStyle w:val="VerbatimChar"/>
-        </w:rPr>
-        <w:t xml:space="preserve">## font family not found in Windows font database</w:t>
-      </w:r>
-      <w:r>
-        <w:br/>
-      </w:r>
-      <w:r>
-        <w:br/>
-      </w:r>
-      <w:r>
-        <w:rPr>
-          <w:rStyle w:val="VerbatimChar"/>
-        </w:rPr>
-        <w:t xml:space="preserve">## Warning in grid.Call.graphics(C_text, as.graphicsAnnot(x$label), x$x, x$y, :</w:t>
-      </w:r>
-      <w:r>
-        <w:br/>
-      </w:r>
-      <w:r>
-        <w:rPr>
-          <w:rStyle w:val="VerbatimChar"/>
-        </w:rPr>
-        <w:t xml:space="preserve">## font family not found in Windows font database</w:t>
-      </w:r>
-      <w:r>
-        <w:br/>
-      </w:r>
-      <w:r>
-        <w:br/>
-      </w:r>
-      <w:r>
-        <w:rPr>
-          <w:rStyle w:val="VerbatimChar"/>
-        </w:rPr>
-        <w:t xml:space="preserve">## Warning in grid.Call.graphics(C_text, as.graphicsAnnot(x$label), x$x, x$y, :</w:t>
-      </w:r>
-      <w:r>
-        <w:br/>
-      </w:r>
-      <w:r>
-        <w:rPr>
-          <w:rStyle w:val="VerbatimChar"/>
-        </w:rPr>
-        <w:t xml:space="preserve">## font family not found in Windows font database</w:t>
-      </w:r>
-      <w:r>
-        <w:br/>
-      </w:r>
-      <w:r>
-        <w:br/>
-      </w:r>
-      <w:r>
-        <w:rPr>
-          <w:rStyle w:val="VerbatimChar"/>
-        </w:rPr>
-        <w:t xml:space="preserve">## Warning in grid.Call.graphics(C_text, as.graphicsAnnot(x$label), x$x, x$y, :</w:t>
-      </w:r>
-      <w:r>
-        <w:br/>
-      </w:r>
-      <w:r>
-        <w:rPr>
-          <w:rStyle w:val="VerbatimChar"/>
-        </w:rPr>
-        <w:t xml:space="preserve">## font family not found in Windows font database</w:t>
-      </w:r>
-      <w:r>
-        <w:br/>
-      </w:r>
-      <w:r>
-        <w:br/>
-      </w:r>
-      <w:r>
-        <w:rPr>
-          <w:rStyle w:val="VerbatimChar"/>
-        </w:rPr>
-        <w:t xml:space="preserve">## Warning in grid.Call.graphics(C_text, as.graphicsAnnot(x$label), x$x, x$y, :</w:t>
-      </w:r>
-      <w:r>
-        <w:br/>
-      </w:r>
-      <w:r>
-        <w:rPr>
-          <w:rStyle w:val="VerbatimChar"/>
-        </w:rPr>
-        <w:t xml:space="preserve">## font family not found in Windows font database</w:t>
-      </w:r>
-      <w:r>
-        <w:br/>
-      </w:r>
-      <w:r>
-        <w:br/>
-      </w:r>
-      <w:r>
-        <w:rPr>
-          <w:rStyle w:val="VerbatimChar"/>
-        </w:rPr>
-        <w:t xml:space="preserve">## Warning in grid.Call.graphics(C_text, as.graphicsAnnot(x$label), x$x, x$y, :</w:t>
-      </w:r>
-      <w:r>
-        <w:br/>
-      </w:r>
-      <w:r>
-        <w:rPr>
-          <w:rStyle w:val="VerbatimChar"/>
-        </w:rPr>
-        <w:t xml:space="preserve">## font family not found in Windows font database</w:t>
-      </w:r>
-      <w:r>
-        <w:br/>
-      </w:r>
-      <w:r>
-        <w:br/>
-      </w:r>
-      <w:r>
-        <w:rPr>
-          <w:rStyle w:val="VerbatimChar"/>
-        </w:rPr>
-        <w:t xml:space="preserve">## Warning in grid.Call.graphics(C_text, as.graphicsAnnot(x$label), x$x, x$y, :</w:t>
-      </w:r>
-      <w:r>
-        <w:br/>
-      </w:r>
-      <w:r>
-        <w:rPr>
-          <w:rStyle w:val="VerbatimChar"/>
-        </w:rPr>
-        <w:t xml:space="preserve">## font family not found in Windows font database</w:t>
-      </w:r>
-    </w:p>
-    <w:p>
-      <w:pPr>
-        <w:pStyle w:val="SourceCode"/>
-      </w:pPr>
-      <w:r>
-        <w:rPr>
-          <w:rStyle w:val="VerbatimChar"/>
-        </w:rPr>
-        <w:t xml:space="preserve">## Warning in grid.Call(C_textBounds, as.graphicsAnnot(x$label), x$x, x$y, : font</w:t>
-      </w:r>
-      <w:r>
-        <w:br/>
-      </w:r>
-      <w:r>
-        <w:rPr>
-          <w:rStyle w:val="VerbatimChar"/>
-        </w:rPr>
-        <w:t xml:space="preserve">## family not found in Windows font database</w:t>
-      </w:r>
-      <w:r>
-        <w:br/>
-      </w:r>
-      <w:r>
-        <w:br/>
-      </w:r>
-      <w:r>
-        <w:rPr>
-          <w:rStyle w:val="VerbatimChar"/>
-        </w:rPr>
-        <w:t xml:space="preserve">## Warning in grid.Call(C_textBounds, as.graphicsAnnot(x$label), x$x, x$y, : font</w:t>
-      </w:r>
-      <w:r>
-        <w:br/>
-      </w:r>
-      <w:r>
-        <w:rPr>
-          <w:rStyle w:val="VerbatimChar"/>
-        </w:rPr>
-        <w:t xml:space="preserve">## family not found in Windows font database</w:t>
-      </w:r>
-    </w:p>
-    <w:p>
-      <w:pPr>
-        <w:pStyle w:val="SourceCode"/>
-      </w:pPr>
-      <w:r>
-        <w:rPr>
-          <w:rStyle w:val="VerbatimChar"/>
-        </w:rPr>
-        <w:t xml:space="preserve">## Warning in grid.Call.graphics(C_text, as.graphicsAnnot(x$label), x$x, x$y, :</w:t>
-      </w:r>
-      <w:r>
-        <w:br/>
-      </w:r>
-      <w:r>
-        <w:rPr>
-          <w:rStyle w:val="VerbatimChar"/>
-        </w:rPr>
-        <w:t xml:space="preserve">## font family not found in Windows font database</w:t>
-      </w:r>
-    </w:p>
-    <w:p>
-      <w:pPr>
         <w:pStyle w:val="FirstParagraph"/>
       </w:pPr>
       <w:r>
@@ -10638,7 +9700,7 @@
               <a:graphicData uri="http://schemas.openxmlformats.org/drawingml/2006/picture">
                 <pic:pic>
                   <pic:nvPicPr>
-                    <pic:cNvPr descr="plots_recognition_files/figure-docx/unnamed-chunk-11-1.png" id="38" name="Picture"/>
+                    <pic:cNvPr descr="plots_recognition_files/figure-docx/violin-plot-2-1.png" id="38" name="Picture"/>
                     <pic:cNvPicPr>
                       <a:picLocks noChangeArrowheads="1" noChangeAspect="1"/>
                     </pic:cNvPicPr>

</xml_diff>